<commit_message>
More planning stuff done
</commit_message>
<xml_diff>
--- a/Sprint 2/Planning/Sprint 2.docx
+++ b/Sprint 2/Planning/Sprint 2.docx
@@ -672,6 +672,9 @@
             <w:pPr>
               <w:spacing w:before="40" w:after="40"/>
             </w:pPr>
+            <w:r>
+              <w:t>Board and Tile classes and subclasses</w:t>
+            </w:r>
           </w:p>
         </w:tc>
       </w:tr>
@@ -697,6 +700,9 @@
             <w:pPr>
               <w:spacing w:before="40" w:after="40"/>
             </w:pPr>
+            <w:r>
+              <w:t>Sprite movement from Sprint 1,</w:t>
+            </w:r>
           </w:p>
         </w:tc>
       </w:tr>
@@ -722,6 +728,9 @@
             <w:pPr>
               <w:spacing w:before="40" w:after="40"/>
             </w:pPr>
+            <w:r>
+              <w:t xml:space="preserve">Player, </w:t>
+            </w:r>
           </w:p>
         </w:tc>
       </w:tr>
@@ -915,7 +924,7 @@
               <w:spacing w:before="40" w:after="40"/>
             </w:pPr>
             <w:r>
-              <w:t>At the outset of the game, each player has £1,500 in cash. One player is designated the banker and is responsible for distributing the correct amount of cash to each player. The bank has a total of £50,000 cash. Players may not borrow additional money from the bank, but they can trade game items with the bank.</w:t>
+              <w:t xml:space="preserve">At the outset of the game, each player has £1,500 in cash. One player is designated the banker and is responsible for distributing the correct amount of cash to each player. The bank has a total of £50,000 cash. </w:t>
             </w:r>
           </w:p>
           <w:p>
@@ -1011,6 +1020,20 @@
             <w:r>
               <w:t xml:space="preserve"> buy that property</w:t>
             </w:r>
+            <w:r>
+              <w:t>. I</w:t>
+            </w:r>
+            <w:r>
+              <w:t xml:space="preserve">f they decide not to buy that </w:t>
+            </w:r>
+            <w:proofErr w:type="gramStart"/>
+            <w:r>
+              <w:t>property</w:t>
+            </w:r>
+            <w:proofErr w:type="gramEnd"/>
+            <w:r>
+              <w:t xml:space="preserve"> then the property is auctioned by the bank. Each player makes a bid to the bank. The bank sells the property to the highest bidder. If there are no bids, then the property remains unsold. All bidding players must have completed one circuit of the board.</w:t>
+            </w:r>
           </w:p>
           <w:p>
             <w:pPr>
@@ -1022,7 +1045,7 @@
               <w:spacing w:before="40" w:after="40"/>
             </w:pPr>
             <w:r>
-              <w:t>The electronic version should be for desktop machines, and ideally should be playable on both Mac and PCs. If this is difficult, then PC development should be preferred.</w:t>
+              <w:t>If a player lands on a property owned by another player, they must pay the player who owns the property the value of the rent shown on the card.</w:t>
             </w:r>
           </w:p>
           <w:p>
@@ -1035,6 +1058,19 @@
               <w:spacing w:before="40" w:after="40"/>
             </w:pPr>
             <w:r>
+              <w:t>The electronic version should be for desktop machines, and ideally should be playable on both Mac and PCs. If this is difficult, then PC development should be preferred.</w:t>
+            </w:r>
+          </w:p>
+          <w:p>
+            <w:pPr>
+              <w:pStyle w:val="ListParagraph"/>
+              <w:numPr>
+                <w:ilvl w:val="0"/>
+                <w:numId w:val="6"/>
+              </w:numPr>
+              <w:spacing w:before="40" w:after="40"/>
+            </w:pPr>
+            <w:r>
               <w:t xml:space="preserve">In the board game version, the bank has total resources of £50,000. In practice, there is no reason to suppose any </w:t>
             </w:r>
             <w:proofErr w:type="gramStart"/>
@@ -1044,6 +1080,27 @@
             <w:proofErr w:type="gramEnd"/>
             <w:r>
               <w:t xml:space="preserve"> in the liquidity of the bank. The bank is always able to pay the players. In the board game version, the bank can issue IOUs or generate new notes to ensure that game play can continue.</w:t>
+            </w:r>
+          </w:p>
+          <w:p>
+            <w:pPr>
+              <w:pStyle w:val="ListParagraph"/>
+              <w:numPr>
+                <w:ilvl w:val="0"/>
+                <w:numId w:val="6"/>
+              </w:numPr>
+              <w:spacing w:before="40" w:after="40"/>
+            </w:pPr>
+            <w:r>
+              <w:t xml:space="preserve">Where fines are to be paid, the proceeds accumulate on the free parking space in the centre of the board. When a player lands on free parking, they collect </w:t>
+            </w:r>
+            <w:proofErr w:type="gramStart"/>
+            <w:r>
+              <w:t>all of</w:t>
+            </w:r>
+            <w:proofErr w:type="gramEnd"/>
+            <w:r>
+              <w:t xml:space="preserve"> the funds currently on the free parking space.</w:t>
             </w:r>
           </w:p>
           <w:p>
@@ -1475,6 +1532,7 @@
                     <w:rPr>
                       <w:iCs/>
                     </w:rPr>
+                    <w:lastRenderedPageBreak/>
                     <w:t>The system shall be able to be usable on Window’s computers</w:t>
                   </w:r>
                 </w:p>
@@ -1511,6 +1569,7 @@
               <w:rPr>
                 <w:iCs/>
               </w:rPr>
+              <w:lastRenderedPageBreak/>
               <w:t>Functional</w:t>
             </w:r>
           </w:p>
@@ -1581,10 +1640,22 @@
                     <w:rPr>
                       <w:iCs/>
                     </w:rPr>
-                    <w:t xml:space="preserve"> </w:t>
+                    <w:t xml:space="preserve">The software </w:t>
                   </w:r>
                   <w:bookmarkStart w:id="0" w:name="_GoBack"/>
                   <w:bookmarkEnd w:id="0"/>
+                  <w:r>
+                    <w:rPr>
+                      <w:iCs/>
+                    </w:rPr>
+                    <w:t xml:space="preserve">shall allow players to buy </w:t>
+                  </w:r>
+                  <w:r>
+                    <w:rPr>
+                      <w:iCs/>
+                    </w:rPr>
+                    <w:t>property that they land on</w:t>
+                  </w:r>
                 </w:p>
               </w:tc>
             </w:tr>
@@ -1619,6 +1690,20 @@
                       <w:iCs/>
                     </w:rPr>
                   </w:pPr>
+                  <w:r>
+                    <w:rPr>
+                      <w:iCs/>
+                    </w:rPr>
+                    <w:t xml:space="preserve">Int: </w:t>
+                  </w:r>
+                  <w:proofErr w:type="spellStart"/>
+                  <w:r>
+                    <w:rPr>
+                      <w:iCs/>
+                    </w:rPr>
+                    <w:t>playerPosition</w:t>
+                  </w:r>
+                  <w:proofErr w:type="spellEnd"/>
                 </w:p>
               </w:tc>
             </w:tr>
@@ -1638,7 +1723,6 @@
                     <w:rPr>
                       <w:iCs/>
                     </w:rPr>
-                    <w:lastRenderedPageBreak/>
                     <w:t>Outputs</w:t>
                   </w:r>
                 </w:p>
@@ -1688,12 +1772,68 @@
                       <w:iCs/>
                     </w:rPr>
                   </w:pPr>
+                  <w:r>
+                    <w:rPr>
+                      <w:iCs/>
+                    </w:rPr>
+                    <w:t xml:space="preserve">Tile already bought </w:t>
+                  </w:r>
+                  <w:proofErr w:type="spellStart"/>
+                  <w:r>
+                    <w:rPr>
+                      <w:iCs/>
+                    </w:rPr>
+                    <w:t>bought</w:t>
+                  </w:r>
+                  <w:proofErr w:type="spellEnd"/>
+                  <w:r>
+                    <w:rPr>
+                      <w:iCs/>
+                    </w:rPr>
+                    <w:t xml:space="preserve"> someone else</w:t>
+                  </w:r>
+                </w:p>
+                <w:p>
+                  <w:pPr>
+                    <w:spacing w:before="40" w:after="40"/>
+                    <w:rPr>
+                      <w:iCs/>
+                    </w:rPr>
+                  </w:pPr>
+                  <w:r>
+                    <w:rPr>
+                      <w:iCs/>
+                    </w:rPr>
+                    <w:t>Tile not existing</w:t>
+                  </w:r>
                 </w:p>
               </w:tc>
             </w:tr>
             <w:tr>
               <w:tc>
                 <w:tcPr>
+                  <w:tcW w:w="8790" w:type="dxa"/>
+                  <w:gridSpan w:val="2"/>
+                </w:tcPr>
+                <w:p>
+                  <w:pPr>
+                    <w:spacing w:before="40" w:after="40"/>
+                    <w:rPr>
+                      <w:iCs/>
+                    </w:rPr>
+                  </w:pPr>
+                  <w:r>
+                    <w:rPr>
+                      <w:iCs/>
+                    </w:rPr>
+                    <w:t>F2</w:t>
+                  </w:r>
+                </w:p>
+              </w:tc>
+            </w:tr>
+            <w:tr>
+              <w:tc>
+                <w:tcPr>
                   <w:tcW w:w="2014" w:type="dxa"/>
                 </w:tcPr>
                 <w:p>
@@ -1703,6 +1843,12 @@
                       <w:iCs/>
                     </w:rPr>
                   </w:pPr>
+                  <w:r>
+                    <w:rPr>
+                      <w:iCs/>
+                    </w:rPr>
+                    <w:t>Description</w:t>
+                  </w:r>
                 </w:p>
               </w:tc>
               <w:tc>
@@ -1716,6 +1862,1209 @@
                       <w:iCs/>
                     </w:rPr>
                   </w:pPr>
+                  <w:r>
+                    <w:rPr>
+                      <w:iCs/>
+                    </w:rPr>
+                    <w:t xml:space="preserve"> </w:t>
+                  </w:r>
+                  <w:r>
+                    <w:rPr>
+                      <w:iCs/>
+                    </w:rPr>
+                    <w:t>When bought the system shall store that the property has been bought by the player</w:t>
+                  </w:r>
+                </w:p>
+              </w:tc>
+            </w:tr>
+            <w:tr>
+              <w:tc>
+                <w:tcPr>
+                  <w:tcW w:w="2014" w:type="dxa"/>
+                </w:tcPr>
+                <w:p>
+                  <w:pPr>
+                    <w:spacing w:before="40" w:after="40"/>
+                    <w:rPr>
+                      <w:iCs/>
+                    </w:rPr>
+                  </w:pPr>
+                  <w:r>
+                    <w:rPr>
+                      <w:iCs/>
+                    </w:rPr>
+                    <w:t>Inputs</w:t>
+                  </w:r>
+                </w:p>
+              </w:tc>
+              <w:tc>
+                <w:tcPr>
+                  <w:tcW w:w="6776" w:type="dxa"/>
+                </w:tcPr>
+                <w:p>
+                  <w:pPr>
+                    <w:spacing w:before="40" w:after="40"/>
+                    <w:rPr>
+                      <w:iCs/>
+                    </w:rPr>
+                  </w:pPr>
+                  <w:r>
+                    <w:rPr>
+                      <w:iCs/>
+                    </w:rPr>
+                    <w:t xml:space="preserve">Player: </w:t>
+                  </w:r>
+                  <w:proofErr w:type="spellStart"/>
+                  <w:r>
+                    <w:rPr>
+                      <w:iCs/>
+                    </w:rPr>
+                    <w:t>thePlayer</w:t>
+                  </w:r>
+                  <w:proofErr w:type="spellEnd"/>
+                </w:p>
+              </w:tc>
+            </w:tr>
+            <w:tr>
+              <w:tc>
+                <w:tcPr>
+                  <w:tcW w:w="2014" w:type="dxa"/>
+                </w:tcPr>
+                <w:p>
+                  <w:pPr>
+                    <w:spacing w:before="40" w:after="40"/>
+                    <w:rPr>
+                      <w:iCs/>
+                    </w:rPr>
+                  </w:pPr>
+                  <w:r>
+                    <w:rPr>
+                      <w:iCs/>
+                    </w:rPr>
+                    <w:t>Outputs</w:t>
+                  </w:r>
+                </w:p>
+              </w:tc>
+              <w:tc>
+                <w:tcPr>
+                  <w:tcW w:w="6776" w:type="dxa"/>
+                </w:tcPr>
+                <w:p>
+                  <w:pPr>
+                    <w:spacing w:before="40" w:after="40"/>
+                    <w:rPr>
+                      <w:iCs/>
+                    </w:rPr>
+                  </w:pPr>
+                </w:p>
+              </w:tc>
+            </w:tr>
+            <w:tr>
+              <w:tc>
+                <w:tcPr>
+                  <w:tcW w:w="2014" w:type="dxa"/>
+                </w:tcPr>
+                <w:p>
+                  <w:pPr>
+                    <w:spacing w:before="40" w:after="40"/>
+                    <w:rPr>
+                      <w:iCs/>
+                    </w:rPr>
+                  </w:pPr>
+                  <w:r>
+                    <w:rPr>
+                      <w:iCs/>
+                    </w:rPr>
+                    <w:t>Error conditions</w:t>
+                  </w:r>
+                </w:p>
+              </w:tc>
+              <w:tc>
+                <w:tcPr>
+                  <w:tcW w:w="6776" w:type="dxa"/>
+                </w:tcPr>
+                <w:p>
+                  <w:pPr>
+                    <w:spacing w:before="40" w:after="40"/>
+                    <w:rPr>
+                      <w:iCs/>
+                    </w:rPr>
+                  </w:pPr>
+                  <w:r>
+                    <w:rPr>
+                      <w:iCs/>
+                    </w:rPr>
+                    <w:t>Player doesn’t exist (</w:t>
+                  </w:r>
+                  <w:proofErr w:type="spellStart"/>
+                  <w:r>
+                    <w:rPr>
+                      <w:iCs/>
+                    </w:rPr>
+                    <w:t>nullReference</w:t>
+                  </w:r>
+                  <w:proofErr w:type="spellEnd"/>
+                  <w:r>
+                    <w:rPr>
+                      <w:iCs/>
+                    </w:rPr>
+                    <w:t>)</w:t>
+                  </w:r>
+                </w:p>
+              </w:tc>
+            </w:tr>
+            <w:tr>
+              <w:tc>
+                <w:tcPr>
+                  <w:tcW w:w="8790" w:type="dxa"/>
+                  <w:gridSpan w:val="2"/>
+                </w:tcPr>
+                <w:p>
+                  <w:pPr>
+                    <w:spacing w:before="40" w:after="40"/>
+                    <w:rPr>
+                      <w:iCs/>
+                    </w:rPr>
+                  </w:pPr>
+                  <w:r>
+                    <w:rPr>
+                      <w:iCs/>
+                    </w:rPr>
+                    <w:t>F3</w:t>
+                  </w:r>
+                </w:p>
+              </w:tc>
+            </w:tr>
+            <w:tr>
+              <w:tc>
+                <w:tcPr>
+                  <w:tcW w:w="2014" w:type="dxa"/>
+                </w:tcPr>
+                <w:p>
+                  <w:pPr>
+                    <w:spacing w:before="40" w:after="40"/>
+                    <w:rPr>
+                      <w:iCs/>
+                    </w:rPr>
+                  </w:pPr>
+                  <w:r>
+                    <w:rPr>
+                      <w:iCs/>
+                    </w:rPr>
+                    <w:t>Description</w:t>
+                  </w:r>
+                </w:p>
+              </w:tc>
+              <w:tc>
+                <w:tcPr>
+                  <w:tcW w:w="6776" w:type="dxa"/>
+                </w:tcPr>
+                <w:p>
+                  <w:pPr>
+                    <w:spacing w:before="40" w:after="40"/>
+                    <w:rPr>
+                      <w:iCs/>
+                    </w:rPr>
+                  </w:pPr>
+                  <w:r>
+                    <w:rPr>
+                      <w:iCs/>
+                    </w:rPr>
+                    <w:t xml:space="preserve"> </w:t>
+                  </w:r>
+                  <w:r>
+                    <w:rPr>
+                      <w:iCs/>
+                    </w:rPr>
+                    <w:t>When bought the system shall store that the tile has been bought.</w:t>
+                  </w:r>
+                </w:p>
+              </w:tc>
+            </w:tr>
+            <w:tr>
+              <w:tc>
+                <w:tcPr>
+                  <w:tcW w:w="2014" w:type="dxa"/>
+                </w:tcPr>
+                <w:p>
+                  <w:pPr>
+                    <w:spacing w:before="40" w:after="40"/>
+                    <w:rPr>
+                      <w:iCs/>
+                    </w:rPr>
+                  </w:pPr>
+                  <w:r>
+                    <w:rPr>
+                      <w:iCs/>
+                    </w:rPr>
+                    <w:t>Inputs</w:t>
+                  </w:r>
+                </w:p>
+              </w:tc>
+              <w:tc>
+                <w:tcPr>
+                  <w:tcW w:w="6776" w:type="dxa"/>
+                </w:tcPr>
+                <w:p>
+                  <w:pPr>
+                    <w:spacing w:before="40" w:after="40"/>
+                    <w:rPr>
+                      <w:iCs/>
+                    </w:rPr>
+                  </w:pPr>
+                  <w:r>
+                    <w:rPr>
+                      <w:iCs/>
+                    </w:rPr>
+                    <w:t xml:space="preserve">Player: </w:t>
+                  </w:r>
+                  <w:proofErr w:type="spellStart"/>
+                  <w:r>
+                    <w:rPr>
+                      <w:iCs/>
+                    </w:rPr>
+                    <w:t>thePlayer</w:t>
+                  </w:r>
+                  <w:proofErr w:type="spellEnd"/>
+                </w:p>
+                <w:p>
+                  <w:pPr>
+                    <w:spacing w:before="40" w:after="40"/>
+                    <w:rPr>
+                      <w:iCs/>
+                    </w:rPr>
+                  </w:pPr>
+                  <w:r>
+                    <w:rPr>
+                      <w:iCs/>
+                    </w:rPr>
+                    <w:t xml:space="preserve">Tile: </w:t>
+                  </w:r>
+                  <w:proofErr w:type="spellStart"/>
+                  <w:r>
+                    <w:rPr>
+                      <w:iCs/>
+                    </w:rPr>
+                    <w:t>theTile</w:t>
+                  </w:r>
+                  <w:proofErr w:type="spellEnd"/>
+                </w:p>
+                <w:p>
+                  <w:pPr>
+                    <w:spacing w:before="40" w:after="40"/>
+                    <w:rPr>
+                      <w:iCs/>
+                    </w:rPr>
+                  </w:pPr>
+                  <w:r>
+                    <w:rPr>
+                      <w:iCs/>
+                    </w:rPr>
+                    <w:t xml:space="preserve">Cost: </w:t>
+                  </w:r>
+                  <w:proofErr w:type="spellStart"/>
+                  <w:r>
+                    <w:rPr>
+                      <w:iCs/>
+                    </w:rPr>
+                    <w:t>theCost</w:t>
+                  </w:r>
+                  <w:proofErr w:type="spellEnd"/>
+                </w:p>
+              </w:tc>
+            </w:tr>
+            <w:tr>
+              <w:tc>
+                <w:tcPr>
+                  <w:tcW w:w="2014" w:type="dxa"/>
+                </w:tcPr>
+                <w:p>
+                  <w:pPr>
+                    <w:spacing w:before="40" w:after="40"/>
+                    <w:rPr>
+                      <w:iCs/>
+                    </w:rPr>
+                  </w:pPr>
+                  <w:r>
+                    <w:rPr>
+                      <w:iCs/>
+                    </w:rPr>
+                    <w:t>Outputs</w:t>
+                  </w:r>
+                </w:p>
+              </w:tc>
+              <w:tc>
+                <w:tcPr>
+                  <w:tcW w:w="6776" w:type="dxa"/>
+                </w:tcPr>
+                <w:p>
+                  <w:pPr>
+                    <w:spacing w:before="40" w:after="40"/>
+                    <w:rPr>
+                      <w:iCs/>
+                    </w:rPr>
+                  </w:pPr>
+                </w:p>
+              </w:tc>
+            </w:tr>
+            <w:tr>
+              <w:tc>
+                <w:tcPr>
+                  <w:tcW w:w="2014" w:type="dxa"/>
+                </w:tcPr>
+                <w:p>
+                  <w:pPr>
+                    <w:spacing w:before="40" w:after="40"/>
+                    <w:rPr>
+                      <w:iCs/>
+                    </w:rPr>
+                  </w:pPr>
+                  <w:r>
+                    <w:rPr>
+                      <w:iCs/>
+                    </w:rPr>
+                    <w:t>Error conditions</w:t>
+                  </w:r>
+                </w:p>
+              </w:tc>
+              <w:tc>
+                <w:tcPr>
+                  <w:tcW w:w="6776" w:type="dxa"/>
+                </w:tcPr>
+                <w:p>
+                  <w:pPr>
+                    <w:spacing w:before="40" w:after="40"/>
+                    <w:rPr>
+                      <w:iCs/>
+                    </w:rPr>
+                  </w:pPr>
+                  <w:r>
+                    <w:rPr>
+                      <w:iCs/>
+                    </w:rPr>
+                    <w:t>The player doesn’t exist</w:t>
+                  </w:r>
+                </w:p>
+                <w:p>
+                  <w:pPr>
+                    <w:spacing w:before="40" w:after="40"/>
+                    <w:rPr>
+                      <w:iCs/>
+                    </w:rPr>
+                  </w:pPr>
+                  <w:r>
+                    <w:rPr>
+                      <w:iCs/>
+                    </w:rPr>
+                    <w:t>The tile doesn’t exist</w:t>
+                  </w:r>
+                </w:p>
+              </w:tc>
+            </w:tr>
+            <w:tr>
+              <w:tc>
+                <w:tcPr>
+                  <w:tcW w:w="8790" w:type="dxa"/>
+                  <w:gridSpan w:val="2"/>
+                </w:tcPr>
+                <w:p>
+                  <w:pPr>
+                    <w:spacing w:before="40" w:after="40"/>
+                    <w:rPr>
+                      <w:iCs/>
+                    </w:rPr>
+                  </w:pPr>
+                  <w:r>
+                    <w:rPr>
+                      <w:iCs/>
+                    </w:rPr>
+                    <w:t>F4</w:t>
+                  </w:r>
+                </w:p>
+              </w:tc>
+            </w:tr>
+            <w:tr>
+              <w:tc>
+                <w:tcPr>
+                  <w:tcW w:w="2014" w:type="dxa"/>
+                </w:tcPr>
+                <w:p>
+                  <w:pPr>
+                    <w:spacing w:before="40" w:after="40"/>
+                    <w:rPr>
+                      <w:iCs/>
+                    </w:rPr>
+                  </w:pPr>
+                  <w:r>
+                    <w:rPr>
+                      <w:iCs/>
+                    </w:rPr>
+                    <w:t>Description</w:t>
+                  </w:r>
+                </w:p>
+              </w:tc>
+              <w:tc>
+                <w:tcPr>
+                  <w:tcW w:w="6776" w:type="dxa"/>
+                </w:tcPr>
+                <w:p>
+                  <w:pPr>
+                    <w:spacing w:before="40" w:after="40"/>
+                    <w:rPr>
+                      <w:iCs/>
+                    </w:rPr>
+                  </w:pPr>
+                  <w:r>
+                    <w:rPr>
+                      <w:iCs/>
+                    </w:rPr>
+                    <w:t xml:space="preserve"> </w:t>
+                  </w:r>
+                  <w:r>
+                    <w:rPr>
+                      <w:iCs/>
+                    </w:rPr>
+                    <w:t xml:space="preserve">If a player decides not to buy a </w:t>
+                  </w:r>
+                  <w:proofErr w:type="gramStart"/>
+                  <w:r>
+                    <w:rPr>
+                      <w:iCs/>
+                    </w:rPr>
+                    <w:t>property</w:t>
+                  </w:r>
+                  <w:proofErr w:type="gramEnd"/>
+                  <w:r>
+                    <w:rPr>
+                      <w:iCs/>
+                    </w:rPr>
+                    <w:t xml:space="preserve"> </w:t>
+                  </w:r>
+                  <w:r>
+                    <w:rPr>
+                      <w:iCs/>
+                    </w:rPr>
+                    <w:t>then it shall be auctioned to the highest bidder.</w:t>
+                  </w:r>
+                </w:p>
+              </w:tc>
+            </w:tr>
+            <w:tr>
+              <w:tc>
+                <w:tcPr>
+                  <w:tcW w:w="2014" w:type="dxa"/>
+                </w:tcPr>
+                <w:p>
+                  <w:pPr>
+                    <w:spacing w:before="40" w:after="40"/>
+                    <w:rPr>
+                      <w:iCs/>
+                    </w:rPr>
+                  </w:pPr>
+                  <w:r>
+                    <w:rPr>
+                      <w:iCs/>
+                    </w:rPr>
+                    <w:t>Inputs</w:t>
+                  </w:r>
+                </w:p>
+              </w:tc>
+              <w:tc>
+                <w:tcPr>
+                  <w:tcW w:w="6776" w:type="dxa"/>
+                </w:tcPr>
+                <w:p>
+                  <w:pPr>
+                    <w:spacing w:before="40" w:after="40"/>
+                    <w:rPr>
+                      <w:iCs/>
+                    </w:rPr>
+                  </w:pPr>
+                  <w:proofErr w:type="gramStart"/>
+                  <w:r>
+                    <w:rPr>
+                      <w:iCs/>
+                    </w:rPr>
+                    <w:t>Int[</w:t>
+                  </w:r>
+                  <w:proofErr w:type="gramEnd"/>
+                  <w:r>
+                    <w:rPr>
+                      <w:iCs/>
+                    </w:rPr>
+                    <w:t>] : player bids</w:t>
+                  </w:r>
+                </w:p>
+              </w:tc>
+            </w:tr>
+            <w:tr>
+              <w:tc>
+                <w:tcPr>
+                  <w:tcW w:w="2014" w:type="dxa"/>
+                </w:tcPr>
+                <w:p>
+                  <w:pPr>
+                    <w:spacing w:before="40" w:after="40"/>
+                    <w:rPr>
+                      <w:iCs/>
+                    </w:rPr>
+                  </w:pPr>
+                  <w:r>
+                    <w:rPr>
+                      <w:iCs/>
+                    </w:rPr>
+                    <w:t>Outputs</w:t>
+                  </w:r>
+                </w:p>
+              </w:tc>
+              <w:tc>
+                <w:tcPr>
+                  <w:tcW w:w="6776" w:type="dxa"/>
+                </w:tcPr>
+                <w:p>
+                  <w:pPr>
+                    <w:spacing w:before="40" w:after="40"/>
+                    <w:rPr>
+                      <w:iCs/>
+                    </w:rPr>
+                  </w:pPr>
+                </w:p>
+              </w:tc>
+            </w:tr>
+            <w:tr>
+              <w:tc>
+                <w:tcPr>
+                  <w:tcW w:w="2014" w:type="dxa"/>
+                </w:tcPr>
+                <w:p>
+                  <w:pPr>
+                    <w:spacing w:before="40" w:after="40"/>
+                    <w:rPr>
+                      <w:iCs/>
+                    </w:rPr>
+                  </w:pPr>
+                  <w:r>
+                    <w:rPr>
+                      <w:iCs/>
+                    </w:rPr>
+                    <w:t>Error conditions</w:t>
+                  </w:r>
+                </w:p>
+              </w:tc>
+              <w:tc>
+                <w:tcPr>
+                  <w:tcW w:w="6776" w:type="dxa"/>
+                </w:tcPr>
+                <w:p>
+                  <w:pPr>
+                    <w:spacing w:before="40" w:after="40"/>
+                    <w:rPr>
+                      <w:iCs/>
+                    </w:rPr>
+                  </w:pPr>
+                </w:p>
+              </w:tc>
+            </w:tr>
+            <w:tr>
+              <w:tc>
+                <w:tcPr>
+                  <w:tcW w:w="8790" w:type="dxa"/>
+                  <w:gridSpan w:val="2"/>
+                </w:tcPr>
+                <w:p>
+                  <w:pPr>
+                    <w:spacing w:before="40" w:after="40"/>
+                    <w:rPr>
+                      <w:iCs/>
+                    </w:rPr>
+                  </w:pPr>
+                  <w:r>
+                    <w:rPr>
+                      <w:iCs/>
+                    </w:rPr>
+                    <w:t>F5</w:t>
+                  </w:r>
+                </w:p>
+              </w:tc>
+            </w:tr>
+            <w:tr>
+              <w:tc>
+                <w:tcPr>
+                  <w:tcW w:w="2014" w:type="dxa"/>
+                </w:tcPr>
+                <w:p>
+                  <w:pPr>
+                    <w:spacing w:before="40" w:after="40"/>
+                    <w:rPr>
+                      <w:iCs/>
+                    </w:rPr>
+                  </w:pPr>
+                  <w:r>
+                    <w:rPr>
+                      <w:iCs/>
+                    </w:rPr>
+                    <w:t>Description</w:t>
+                  </w:r>
+                </w:p>
+              </w:tc>
+              <w:tc>
+                <w:tcPr>
+                  <w:tcW w:w="6776" w:type="dxa"/>
+                </w:tcPr>
+                <w:p>
+                  <w:pPr>
+                    <w:spacing w:before="40" w:after="40"/>
+                    <w:rPr>
+                      <w:iCs/>
+                    </w:rPr>
+                  </w:pPr>
+                  <w:r>
+                    <w:rPr>
+                      <w:iCs/>
+                    </w:rPr>
+                    <w:t xml:space="preserve"> </w:t>
+                  </w:r>
+                  <w:r>
+                    <w:rPr>
+                      <w:iCs/>
+                    </w:rPr>
+                    <w:t>The system shall allocate the sum of fines payed to players to the free parking</w:t>
+                  </w:r>
+                </w:p>
+              </w:tc>
+            </w:tr>
+            <w:tr>
+              <w:tc>
+                <w:tcPr>
+                  <w:tcW w:w="2014" w:type="dxa"/>
+                </w:tcPr>
+                <w:p>
+                  <w:pPr>
+                    <w:spacing w:before="40" w:after="40"/>
+                    <w:rPr>
+                      <w:iCs/>
+                    </w:rPr>
+                  </w:pPr>
+                  <w:r>
+                    <w:rPr>
+                      <w:iCs/>
+                    </w:rPr>
+                    <w:t>Inputs</w:t>
+                  </w:r>
+                </w:p>
+              </w:tc>
+              <w:tc>
+                <w:tcPr>
+                  <w:tcW w:w="6776" w:type="dxa"/>
+                </w:tcPr>
+                <w:p>
+                  <w:pPr>
+                    <w:spacing w:before="40" w:after="40"/>
+                    <w:rPr>
+                      <w:iCs/>
+                    </w:rPr>
+                  </w:pPr>
+                  <w:r>
+                    <w:rPr>
+                      <w:iCs/>
+                    </w:rPr>
+                    <w:t>Int: fine</w:t>
+                  </w:r>
+                </w:p>
+              </w:tc>
+            </w:tr>
+            <w:tr>
+              <w:tc>
+                <w:tcPr>
+                  <w:tcW w:w="2014" w:type="dxa"/>
+                </w:tcPr>
+                <w:p>
+                  <w:pPr>
+                    <w:spacing w:before="40" w:after="40"/>
+                    <w:rPr>
+                      <w:iCs/>
+                    </w:rPr>
+                  </w:pPr>
+                  <w:r>
+                    <w:rPr>
+                      <w:iCs/>
+                    </w:rPr>
+                    <w:t>Outputs</w:t>
+                  </w:r>
+                </w:p>
+              </w:tc>
+              <w:tc>
+                <w:tcPr>
+                  <w:tcW w:w="6776" w:type="dxa"/>
+                </w:tcPr>
+                <w:p>
+                  <w:pPr>
+                    <w:spacing w:before="40" w:after="40"/>
+                    <w:rPr>
+                      <w:iCs/>
+                    </w:rPr>
+                  </w:pPr>
+                </w:p>
+              </w:tc>
+            </w:tr>
+            <w:tr>
+              <w:tc>
+                <w:tcPr>
+                  <w:tcW w:w="2014" w:type="dxa"/>
+                </w:tcPr>
+                <w:p>
+                  <w:pPr>
+                    <w:spacing w:before="40" w:after="40"/>
+                    <w:rPr>
+                      <w:iCs/>
+                    </w:rPr>
+                  </w:pPr>
+                  <w:r>
+                    <w:rPr>
+                      <w:iCs/>
+                    </w:rPr>
+                    <w:t>Error conditions</w:t>
+                  </w:r>
+                </w:p>
+              </w:tc>
+              <w:tc>
+                <w:tcPr>
+                  <w:tcW w:w="6776" w:type="dxa"/>
+                </w:tcPr>
+                <w:p>
+                  <w:pPr>
+                    <w:spacing w:before="40" w:after="40"/>
+                    <w:rPr>
+                      <w:iCs/>
+                    </w:rPr>
+                  </w:pPr>
+                </w:p>
+              </w:tc>
+            </w:tr>
+            <w:tr>
+              <w:tc>
+                <w:tcPr>
+                  <w:tcW w:w="8790" w:type="dxa"/>
+                  <w:gridSpan w:val="2"/>
+                </w:tcPr>
+                <w:p>
+                  <w:pPr>
+                    <w:spacing w:before="40" w:after="40"/>
+                    <w:rPr>
+                      <w:iCs/>
+                    </w:rPr>
+                  </w:pPr>
+                  <w:r>
+                    <w:rPr>
+                      <w:iCs/>
+                    </w:rPr>
+                    <w:t>F6</w:t>
+                  </w:r>
+                </w:p>
+              </w:tc>
+            </w:tr>
+            <w:tr>
+              <w:tc>
+                <w:tcPr>
+                  <w:tcW w:w="2014" w:type="dxa"/>
+                </w:tcPr>
+                <w:p>
+                  <w:pPr>
+                    <w:spacing w:before="40" w:after="40"/>
+                    <w:rPr>
+                      <w:iCs/>
+                    </w:rPr>
+                  </w:pPr>
+                  <w:r>
+                    <w:rPr>
+                      <w:iCs/>
+                    </w:rPr>
+                    <w:t>Description</w:t>
+                  </w:r>
+                </w:p>
+              </w:tc>
+              <w:tc>
+                <w:tcPr>
+                  <w:tcW w:w="6776" w:type="dxa"/>
+                </w:tcPr>
+                <w:p>
+                  <w:pPr>
+                    <w:spacing w:before="40" w:after="40"/>
+                    <w:rPr>
+                      <w:iCs/>
+                    </w:rPr>
+                  </w:pPr>
+                  <w:r>
+                    <w:rPr>
+                      <w:iCs/>
+                    </w:rPr>
+                    <w:t xml:space="preserve"> </w:t>
+                  </w:r>
+                  <w:r>
+                    <w:rPr>
+                      <w:iCs/>
+                    </w:rPr>
+                    <w:t xml:space="preserve">The system </w:t>
+                  </w:r>
+                  <w:r>
+                    <w:rPr>
+                      <w:iCs/>
+                    </w:rPr>
+                    <w:t>shall</w:t>
+                  </w:r>
+                  <w:r>
+                    <w:rPr>
+                      <w:iCs/>
+                    </w:rPr>
+                    <w:t xml:space="preserve"> pay the player </w:t>
+                  </w:r>
+                  <w:r>
+                    <w:rPr>
+                      <w:iCs/>
+                    </w:rPr>
+                    <w:t>the sum of free parking when the player lands on free parking</w:t>
+                  </w:r>
+                </w:p>
+              </w:tc>
+            </w:tr>
+            <w:tr>
+              <w:tc>
+                <w:tcPr>
+                  <w:tcW w:w="2014" w:type="dxa"/>
+                </w:tcPr>
+                <w:p>
+                  <w:pPr>
+                    <w:spacing w:before="40" w:after="40"/>
+                    <w:rPr>
+                      <w:iCs/>
+                    </w:rPr>
+                  </w:pPr>
+                  <w:r>
+                    <w:rPr>
+                      <w:iCs/>
+                    </w:rPr>
+                    <w:t>Inputs</w:t>
+                  </w:r>
+                </w:p>
+              </w:tc>
+              <w:tc>
+                <w:tcPr>
+                  <w:tcW w:w="6776" w:type="dxa"/>
+                </w:tcPr>
+                <w:p>
+                  <w:pPr>
+                    <w:spacing w:before="40" w:after="40"/>
+                    <w:rPr>
+                      <w:iCs/>
+                    </w:rPr>
+                  </w:pPr>
+                  <w:r>
+                    <w:rPr>
+                      <w:iCs/>
+                    </w:rPr>
+                    <w:t>Player</w:t>
+                  </w:r>
+                </w:p>
+              </w:tc>
+            </w:tr>
+            <w:tr>
+              <w:tc>
+                <w:tcPr>
+                  <w:tcW w:w="2014" w:type="dxa"/>
+                </w:tcPr>
+                <w:p>
+                  <w:pPr>
+                    <w:spacing w:before="40" w:after="40"/>
+                    <w:rPr>
+                      <w:iCs/>
+                    </w:rPr>
+                  </w:pPr>
+                  <w:r>
+                    <w:rPr>
+                      <w:iCs/>
+                    </w:rPr>
+                    <w:t>Outputs</w:t>
+                  </w:r>
+                </w:p>
+              </w:tc>
+              <w:tc>
+                <w:tcPr>
+                  <w:tcW w:w="6776" w:type="dxa"/>
+                </w:tcPr>
+                <w:p>
+                  <w:pPr>
+                    <w:spacing w:before="40" w:after="40"/>
+                    <w:rPr>
+                      <w:iCs/>
+                    </w:rPr>
+                  </w:pPr>
+                </w:p>
+              </w:tc>
+            </w:tr>
+            <w:tr>
+              <w:tc>
+                <w:tcPr>
+                  <w:tcW w:w="2014" w:type="dxa"/>
+                </w:tcPr>
+                <w:p>
+                  <w:pPr>
+                    <w:spacing w:before="40" w:after="40"/>
+                    <w:rPr>
+                      <w:iCs/>
+                    </w:rPr>
+                  </w:pPr>
+                  <w:r>
+                    <w:rPr>
+                      <w:iCs/>
+                    </w:rPr>
+                    <w:lastRenderedPageBreak/>
+                    <w:t>Error conditions</w:t>
+                  </w:r>
+                </w:p>
+              </w:tc>
+              <w:tc>
+                <w:tcPr>
+                  <w:tcW w:w="6776" w:type="dxa"/>
+                </w:tcPr>
+                <w:p>
+                  <w:pPr>
+                    <w:spacing w:before="40" w:after="40"/>
+                    <w:rPr>
+                      <w:iCs/>
+                    </w:rPr>
+                  </w:pPr>
+                </w:p>
+              </w:tc>
+            </w:tr>
+            <w:tr>
+              <w:tc>
+                <w:tcPr>
+                  <w:tcW w:w="8790" w:type="dxa"/>
+                  <w:gridSpan w:val="2"/>
+                </w:tcPr>
+                <w:p>
+                  <w:pPr>
+                    <w:spacing w:before="40" w:after="40"/>
+                    <w:rPr>
+                      <w:iCs/>
+                    </w:rPr>
+                  </w:pPr>
+                  <w:r>
+                    <w:rPr>
+                      <w:iCs/>
+                    </w:rPr>
+                    <w:t>F7</w:t>
+                  </w:r>
+                </w:p>
+              </w:tc>
+            </w:tr>
+            <w:tr>
+              <w:tc>
+                <w:tcPr>
+                  <w:tcW w:w="2014" w:type="dxa"/>
+                </w:tcPr>
+                <w:p>
+                  <w:pPr>
+                    <w:spacing w:before="40" w:after="40"/>
+                    <w:rPr>
+                      <w:iCs/>
+                    </w:rPr>
+                  </w:pPr>
+                  <w:r>
+                    <w:rPr>
+                      <w:iCs/>
+                    </w:rPr>
+                    <w:t>Description</w:t>
+                  </w:r>
+                </w:p>
+              </w:tc>
+              <w:tc>
+                <w:tcPr>
+                  <w:tcW w:w="6776" w:type="dxa"/>
+                </w:tcPr>
+                <w:p>
+                  <w:pPr>
+                    <w:spacing w:before="40" w:after="40"/>
+                    <w:rPr>
+                      <w:iCs/>
+                    </w:rPr>
+                  </w:pPr>
+                  <w:r>
+                    <w:rPr>
+                      <w:iCs/>
+                    </w:rPr>
+                    <w:t xml:space="preserve"> </w:t>
+                  </w:r>
+                </w:p>
+              </w:tc>
+            </w:tr>
+            <w:tr>
+              <w:tc>
+                <w:tcPr>
+                  <w:tcW w:w="2014" w:type="dxa"/>
+                </w:tcPr>
+                <w:p>
+                  <w:pPr>
+                    <w:spacing w:before="40" w:after="40"/>
+                    <w:rPr>
+                      <w:iCs/>
+                    </w:rPr>
+                  </w:pPr>
+                  <w:r>
+                    <w:rPr>
+                      <w:iCs/>
+                    </w:rPr>
+                    <w:t>Inputs</w:t>
+                  </w:r>
+                </w:p>
+              </w:tc>
+              <w:tc>
+                <w:tcPr>
+                  <w:tcW w:w="6776" w:type="dxa"/>
+                </w:tcPr>
+                <w:p>
+                  <w:pPr>
+                    <w:spacing w:before="40" w:after="40"/>
+                    <w:rPr>
+                      <w:iCs/>
+                    </w:rPr>
+                  </w:pPr>
+                </w:p>
+              </w:tc>
+            </w:tr>
+            <w:tr>
+              <w:tc>
+                <w:tcPr>
+                  <w:tcW w:w="2014" w:type="dxa"/>
+                </w:tcPr>
+                <w:p>
+                  <w:pPr>
+                    <w:spacing w:before="40" w:after="40"/>
+                    <w:rPr>
+                      <w:iCs/>
+                    </w:rPr>
+                  </w:pPr>
+                  <w:r>
+                    <w:rPr>
+                      <w:iCs/>
+                    </w:rPr>
+                    <w:t>Outputs</w:t>
+                  </w:r>
+                </w:p>
+              </w:tc>
+              <w:tc>
+                <w:tcPr>
+                  <w:tcW w:w="6776" w:type="dxa"/>
+                </w:tcPr>
+                <w:p>
+                  <w:pPr>
+                    <w:spacing w:before="40" w:after="40"/>
+                    <w:rPr>
+                      <w:iCs/>
+                    </w:rPr>
+                  </w:pPr>
+                </w:p>
+              </w:tc>
+            </w:tr>
+            <w:tr>
+              <w:tc>
+                <w:tcPr>
+                  <w:tcW w:w="2014" w:type="dxa"/>
+                </w:tcPr>
+                <w:p>
+                  <w:pPr>
+                    <w:spacing w:before="40" w:after="40"/>
+                    <w:rPr>
+                      <w:iCs/>
+                    </w:rPr>
+                  </w:pPr>
+                  <w:r>
+                    <w:rPr>
+                      <w:iCs/>
+                    </w:rPr>
+                    <w:t>Error conditions</w:t>
+                  </w:r>
+                </w:p>
+              </w:tc>
+              <w:tc>
+                <w:tcPr>
+                  <w:tcW w:w="6776" w:type="dxa"/>
+                </w:tcPr>
+                <w:p>
+                  <w:pPr>
+                    <w:spacing w:before="40" w:after="40"/>
+                    <w:rPr>
+                      <w:iCs/>
+                    </w:rPr>
+                  </w:pPr>
+                </w:p>
+              </w:tc>
+            </w:tr>
+            <w:tr>
+              <w:tc>
+                <w:tcPr>
+                  <w:tcW w:w="8790" w:type="dxa"/>
+                  <w:gridSpan w:val="2"/>
+                </w:tcPr>
+                <w:p>
+                  <w:pPr>
+                    <w:spacing w:before="40" w:after="40"/>
+                    <w:rPr>
+                      <w:iCs/>
+                    </w:rPr>
+                  </w:pPr>
+                  <w:r>
+                    <w:rPr>
+                      <w:iCs/>
+                    </w:rPr>
+                    <w:t xml:space="preserve"> </w:t>
+                  </w:r>
+                  <w:r>
+                    <w:rPr>
+                      <w:iCs/>
+                    </w:rPr>
+                    <w:t>F - Players shall start the game with 1500 of in game Money</w:t>
+                  </w:r>
+                </w:p>
+                <w:p>
+                  <w:pPr>
+                    <w:spacing w:before="40" w:after="40"/>
+                    <w:rPr>
+                      <w:iCs/>
+                    </w:rPr>
+                  </w:pPr>
+                  <w:r>
+                    <w:rPr>
+                      <w:iCs/>
+                    </w:rPr>
+                    <w:t xml:space="preserve">F – Players </w:t>
+                  </w:r>
+                  <w:r>
+                    <w:rPr>
+                      <w:iCs/>
+                    </w:rPr>
+                    <w:t>shall</w:t>
+                  </w:r>
+                  <w:r>
+                    <w:rPr>
+                      <w:iCs/>
+                    </w:rPr>
+                    <w:t xml:space="preserve"> each have a unique sprite to display. </w:t>
+                  </w:r>
+                </w:p>
+                <w:p>
+                  <w:pPr>
+                    <w:spacing w:before="40" w:after="40"/>
+                    <w:rPr>
+                      <w:iCs/>
+                    </w:rPr>
+                  </w:pPr>
+                  <w:r>
+                    <w:rPr>
+                      <w:iCs/>
+                    </w:rPr>
+                    <w:t>F – The bank shall have a limitless amount of money to give to the players</w:t>
+                  </w:r>
                 </w:p>
               </w:tc>
             </w:tr>
@@ -2088,7 +3437,6 @@
               <w:rPr>
                 <w:i/>
               </w:rPr>
-              <w:lastRenderedPageBreak/>
               <w:t>You should consider and discuss:</w:t>
             </w:r>
           </w:p>
@@ -3077,6 +4425,7 @@
     <w:lsdException w:name="HTML Sample" w:semiHidden="1" w:unhideWhenUsed="1"/>
     <w:lsdException w:name="HTML Typewriter" w:semiHidden="1" w:unhideWhenUsed="1"/>
     <w:lsdException w:name="HTML Variable" w:semiHidden="1" w:unhideWhenUsed="1"/>
+    <w:lsdException w:name="Normal Table" w:semiHidden="1" w:unhideWhenUsed="1"/>
     <w:lsdException w:name="annotation subject" w:semiHidden="1" w:unhideWhenUsed="1"/>
     <w:lsdException w:name="No List" w:semiHidden="1" w:unhideWhenUsed="1"/>
     <w:lsdException w:name="Outline List 1" w:semiHidden="1" w:unhideWhenUsed="1"/>
@@ -3119,8 +4468,11 @@
     <w:lsdException w:name="Table Contemporary" w:semiHidden="1" w:unhideWhenUsed="1"/>
     <w:lsdException w:name="Table Elegant" w:semiHidden="1" w:unhideWhenUsed="1"/>
     <w:lsdException w:name="Table Professional" w:semiHidden="1" w:unhideWhenUsed="1"/>
+    <w:lsdException w:name="Table Subtle 1" w:semiHidden="1" w:unhideWhenUsed="1"/>
     <w:lsdException w:name="Table Subtle 2" w:semiHidden="1" w:unhideWhenUsed="1"/>
     <w:lsdException w:name="Table Web 1" w:semiHidden="1" w:unhideWhenUsed="1"/>
+    <w:lsdException w:name="Table Web 2" w:semiHidden="1" w:unhideWhenUsed="1"/>
+    <w:lsdException w:name="Table Web 3" w:semiHidden="1" w:unhideWhenUsed="1"/>
     <w:lsdException w:name="Balloon Text" w:semiHidden="1" w:unhideWhenUsed="1"/>
     <w:lsdException w:name="Table Grid" w:uiPriority="39"/>
     <w:lsdException w:name="Table Theme" w:semiHidden="1" w:unhideWhenUsed="1"/>

</xml_diff>